<commit_message>
content and design finalized
</commit_message>
<xml_diff>
--- a/Fifth project/Questions.docx
+++ b/Fifth project/Questions.docx
@@ -46,6 +46,61 @@
           <w:numId w:val="1"/>
         </w:numPr>
       </w:pPr>
+      <w:r>
+        <w:rPr>
+          <w:lang w:val="bg-BG"/>
+        </w:rPr>
+        <w:t xml:space="preserve">Секцията под видеото е по-тясна от синята над нея. Как да я оправя </w:t>
+      </w:r>
+      <w:r>
+        <w:rPr>
+          <mc:AlternateContent>
+            <mc:Choice Requires="w16se"/>
+            <mc:Fallback>
+              <w:rFonts w:ascii="Segoe UI Emoji" w:eastAsia="Segoe UI Emoji" w:hAnsi="Segoe UI Emoji" w:cs="Segoe UI Emoji"/>
+            </mc:Fallback>
+          </mc:AlternateContent>
+          <w:lang w:val="bg-BG"/>
+        </w:rPr>
+        <mc:AlternateContent>
+          <mc:Choice Requires="w16se">
+            <w16se:symEx w16se:font="Segoe UI Emoji" w16se:char="1F60A"/>
+          </mc:Choice>
+          <mc:Fallback>
+            <w:t>😊</w:t>
+          </mc:Fallback>
+        </mc:AlternateContent>
+      </w:r>
+    </w:p>
+    <w:p>
+      <w:pPr>
+        <w:pStyle w:val="ListParagraph"/>
+        <w:numPr>
+          <w:ilvl w:val="0"/>
+          <w:numId w:val="1"/>
+        </w:numPr>
+      </w:pPr>
+      <w:r>
+        <w:rPr>
+          <w:lang w:val="bg-BG"/>
+        </w:rPr>
+        <w:t>Малките червени цифрички не знам как да направя.</w:t>
+      </w:r>
+    </w:p>
+    <w:p>
+      <w:pPr>
+        <w:pStyle w:val="ListParagraph"/>
+        <w:numPr>
+          <w:ilvl w:val="0"/>
+          <w:numId w:val="1"/>
+        </w:numPr>
+      </w:pPr>
+      <w:r>
+        <w:rPr>
+          <w:lang w:val="bg-BG"/>
+        </w:rPr>
+        <w:t>В секцията с коментарите, как да направя снимките на хората да са приближени в лице ?</w:t>
+      </w:r>
     </w:p>
     <w:sectPr>
       <w:pgSz w:w="12240" w:h="15840"/>

</xml_diff>